<commit_message>
Updates x-lines on graphs
</commit_message>
<xml_diff>
--- a/DiffInDiffCosta.docx
+++ b/DiffInDiffCosta.docx
@@ -1273,7 +1273,7 @@
         <w:rPr>
           <w:rStyle w:val="DecValTok"/>
         </w:rPr>
-        <w:t xml:space="preserve">1982</w:t>
+        <w:t xml:space="preserve">1978</w:t>
       </w:r>
       <w:r>
         <w:rPr>
@@ -1315,7 +1315,7 @@
         <w:rPr>
           <w:rStyle w:val="DecValTok"/>
         </w:rPr>
-        <w:t xml:space="preserve">2010</w:t>
+        <w:t xml:space="preserve">2014</w:t>
       </w:r>
       <w:r>
         <w:rPr>
@@ -1595,108 +1595,6 @@
           <w:rStyle w:val="DecValTok"/>
         </w:rPr>
         <w:t xml:space="preserve">1994</w:t>
-      </w:r>
-      <w:r>
-        <w:rPr>
-          <w:rStyle w:val="NormalTok"/>
-        </w:rPr>
-        <w:t xml:space="preserve">) </w:t>
-      </w:r>
-      <w:r>
-        <w:rPr>
-          <w:rStyle w:val="OperatorTok"/>
-        </w:rPr>
-        <w:t xml:space="preserve">+</w:t>
-      </w:r>
-      <w:r>
-        <w:br w:type="textWrapping"/>
-      </w:r>
-      <w:r>
-        <w:rPr>
-          <w:rStyle w:val="StringTok"/>
-        </w:rPr>
-        <w:t xml:space="preserve">  </w:t>
-      </w:r>
-      <w:r>
-        <w:rPr>
-          <w:rStyle w:val="KeywordTok"/>
-        </w:rPr>
-        <w:t xml:space="preserve">geom_vline</w:t>
-      </w:r>
-      <w:r>
-        <w:rPr>
-          <w:rStyle w:val="NormalTok"/>
-        </w:rPr>
-        <w:t xml:space="preserve">(</w:t>
-      </w:r>
-      <w:r>
-        <w:rPr>
-          <w:rStyle w:val="DataTypeTok"/>
-        </w:rPr>
-        <w:t xml:space="preserve">xintercept =</w:t>
-      </w:r>
-      <w:r>
-        <w:rPr>
-          <w:rStyle w:val="NormalTok"/>
-        </w:rPr>
-        <w:t xml:space="preserve"> </w:t>
-      </w:r>
-      <w:r>
-        <w:rPr>
-          <w:rStyle w:val="DecValTok"/>
-        </w:rPr>
-        <w:t xml:space="preserve">1986</w:t>
-      </w:r>
-      <w:r>
-        <w:rPr>
-          <w:rStyle w:val="NormalTok"/>
-        </w:rPr>
-        <w:t xml:space="preserve">) </w:t>
-      </w:r>
-      <w:r>
-        <w:rPr>
-          <w:rStyle w:val="OperatorTok"/>
-        </w:rPr>
-        <w:t xml:space="preserve">+</w:t>
-      </w:r>
-      <w:r>
-        <w:br w:type="textWrapping"/>
-      </w:r>
-      <w:r>
-        <w:rPr>
-          <w:rStyle w:val="StringTok"/>
-        </w:rPr>
-        <w:t xml:space="preserve">  </w:t>
-      </w:r>
-      <w:r>
-        <w:rPr>
-          <w:rStyle w:val="KeywordTok"/>
-        </w:rPr>
-        <w:t xml:space="preserve">geom_vline</w:t>
-      </w:r>
-      <w:r>
-        <w:rPr>
-          <w:rStyle w:val="NormalTok"/>
-        </w:rPr>
-        <w:t xml:space="preserve">(</w:t>
-      </w:r>
-      <w:r>
-        <w:rPr>
-          <w:rStyle w:val="DataTypeTok"/>
-        </w:rPr>
-        <w:t xml:space="preserve">xintercept =</w:t>
-      </w:r>
-      <w:r>
-        <w:rPr>
-          <w:rStyle w:val="NormalTok"/>
-        </w:rPr>
-        <w:t xml:space="preserve"> </w:t>
-      </w:r>
-      <w:r>
-        <w:rPr>
-          <w:rStyle w:val="DecValTok"/>
-        </w:rPr>
-        <w:t xml:space="preserve">2002</w:t>
       </w:r>
       <w:r>
         <w:rPr>
@@ -2027,108 +1925,6 @@
         <w:rPr>
           <w:rStyle w:val="NormalTok"/>
         </w:rPr>
-        <w:t xml:space="preserve">) </w:t>
-      </w:r>
-      <w:r>
-        <w:rPr>
-          <w:rStyle w:val="OperatorTok"/>
-        </w:rPr>
-        <w:t xml:space="preserve">+</w:t>
-      </w:r>
-      <w:r>
-        <w:br w:type="textWrapping"/>
-      </w:r>
-      <w:r>
-        <w:rPr>
-          <w:rStyle w:val="StringTok"/>
-        </w:rPr>
-        <w:t xml:space="preserve">  </w:t>
-      </w:r>
-      <w:r>
-        <w:rPr>
-          <w:rStyle w:val="KeywordTok"/>
-        </w:rPr>
-        <w:t xml:space="preserve">geom_vline</w:t>
-      </w:r>
-      <w:r>
-        <w:rPr>
-          <w:rStyle w:val="NormalTok"/>
-        </w:rPr>
-        <w:t xml:space="preserve">(</w:t>
-      </w:r>
-      <w:r>
-        <w:rPr>
-          <w:rStyle w:val="DataTypeTok"/>
-        </w:rPr>
-        <w:t xml:space="preserve">xintercept =</w:t>
-      </w:r>
-      <w:r>
-        <w:rPr>
-          <w:rStyle w:val="NormalTok"/>
-        </w:rPr>
-        <w:t xml:space="preserve"> </w:t>
-      </w:r>
-      <w:r>
-        <w:rPr>
-          <w:rStyle w:val="DecValTok"/>
-        </w:rPr>
-        <w:t xml:space="preserve">1986</w:t>
-      </w:r>
-      <w:r>
-        <w:rPr>
-          <w:rStyle w:val="NormalTok"/>
-        </w:rPr>
-        <w:t xml:space="preserve">) </w:t>
-      </w:r>
-      <w:r>
-        <w:rPr>
-          <w:rStyle w:val="OperatorTok"/>
-        </w:rPr>
-        <w:t xml:space="preserve">+</w:t>
-      </w:r>
-      <w:r>
-        <w:br w:type="textWrapping"/>
-      </w:r>
-      <w:r>
-        <w:rPr>
-          <w:rStyle w:val="StringTok"/>
-        </w:rPr>
-        <w:t xml:space="preserve">  </w:t>
-      </w:r>
-      <w:r>
-        <w:rPr>
-          <w:rStyle w:val="KeywordTok"/>
-        </w:rPr>
-        <w:t xml:space="preserve">geom_vline</w:t>
-      </w:r>
-      <w:r>
-        <w:rPr>
-          <w:rStyle w:val="NormalTok"/>
-        </w:rPr>
-        <w:t xml:space="preserve">(</w:t>
-      </w:r>
-      <w:r>
-        <w:rPr>
-          <w:rStyle w:val="DataTypeTok"/>
-        </w:rPr>
-        <w:t xml:space="preserve">xintercept =</w:t>
-      </w:r>
-      <w:r>
-        <w:rPr>
-          <w:rStyle w:val="NormalTok"/>
-        </w:rPr>
-        <w:t xml:space="preserve"> </w:t>
-      </w:r>
-      <w:r>
-        <w:rPr>
-          <w:rStyle w:val="DecValTok"/>
-        </w:rPr>
-        <w:t xml:space="preserve">2002</w:t>
-      </w:r>
-      <w:r>
-        <w:rPr>
-          <w:rStyle w:val="NormalTok"/>
-        </w:rPr>
         <w:t xml:space="preserve">)</w:t>
       </w:r>
     </w:p>
@@ -2448,109 +2244,18 @@
         <w:rPr>
           <w:rStyle w:val="NormalTok"/>
         </w:rPr>
-        <w:t xml:space="preserve">) </w:t>
-      </w:r>
-      <w:r>
-        <w:rPr>
-          <w:rStyle w:val="OperatorTok"/>
-        </w:rPr>
-        <w:t xml:space="preserve">+</w:t>
-      </w:r>
-      <w:r>
-        <w:br w:type="textWrapping"/>
-      </w:r>
-      <w:r>
-        <w:rPr>
-          <w:rStyle w:val="StringTok"/>
-        </w:rPr>
-        <w:t xml:space="preserve">  </w:t>
-      </w:r>
-      <w:r>
-        <w:rPr>
-          <w:rStyle w:val="KeywordTok"/>
-        </w:rPr>
-        <w:t xml:space="preserve">geom_vline</w:t>
-      </w:r>
-      <w:r>
-        <w:rPr>
-          <w:rStyle w:val="NormalTok"/>
-        </w:rPr>
-        <w:t xml:space="preserve">(</w:t>
-      </w:r>
-      <w:r>
-        <w:rPr>
-          <w:rStyle w:val="DataTypeTok"/>
-        </w:rPr>
-        <w:t xml:space="preserve">xintercept =</w:t>
-      </w:r>
-      <w:r>
-        <w:rPr>
-          <w:rStyle w:val="NormalTok"/>
-        </w:rPr>
-        <w:t xml:space="preserve"> </w:t>
-      </w:r>
-      <w:r>
-        <w:rPr>
-          <w:rStyle w:val="DecValTok"/>
-        </w:rPr>
-        <w:t xml:space="preserve">1986</w:t>
-      </w:r>
-      <w:r>
-        <w:rPr>
-          <w:rStyle w:val="NormalTok"/>
-        </w:rPr>
-        <w:t xml:space="preserve">) </w:t>
-      </w:r>
-      <w:r>
-        <w:rPr>
-          <w:rStyle w:val="OperatorTok"/>
-        </w:rPr>
-        <w:t xml:space="preserve">+</w:t>
-      </w:r>
-      <w:r>
-        <w:br w:type="textWrapping"/>
-      </w:r>
-      <w:r>
-        <w:rPr>
-          <w:rStyle w:val="StringTok"/>
-        </w:rPr>
-        <w:t xml:space="preserve">  </w:t>
-      </w:r>
-      <w:r>
-        <w:rPr>
-          <w:rStyle w:val="KeywordTok"/>
-        </w:rPr>
-        <w:t xml:space="preserve">geom_vline</w:t>
-      </w:r>
-      <w:r>
-        <w:rPr>
-          <w:rStyle w:val="NormalTok"/>
-        </w:rPr>
-        <w:t xml:space="preserve">(</w:t>
-      </w:r>
-      <w:r>
-        <w:rPr>
-          <w:rStyle w:val="DataTypeTok"/>
-        </w:rPr>
-        <w:t xml:space="preserve">xintercept =</w:t>
-      </w:r>
-      <w:r>
-        <w:rPr>
-          <w:rStyle w:val="NormalTok"/>
-        </w:rPr>
-        <w:t xml:space="preserve"> </w:t>
-      </w:r>
-      <w:r>
-        <w:rPr>
-          <w:rStyle w:val="DecValTok"/>
-        </w:rPr>
-        <w:t xml:space="preserve">2002</w:t>
-      </w:r>
-      <w:r>
-        <w:rPr>
-          <w:rStyle w:val="NormalTok"/>
-        </w:rPr>
         <w:t xml:space="preserve">)</w:t>
+      </w:r>
+    </w:p>
+    <w:p>
+      <w:pPr>
+        <w:pStyle w:val="SourceCode"/>
+      </w:pPr>
+      <w:r>
+        <w:rPr>
+          <w:rStyle w:val="VerbatimChar"/>
+        </w:rPr>
+        <w:t xml:space="preserve">## Warning: Removed 3 rows containing missing values (geom_path).</w:t>
       </w:r>
     </w:p>
     <w:p>
@@ -3842,108 +3547,6 @@
         <w:rPr>
           <w:rStyle w:val="NormalTok"/>
         </w:rPr>
-        <w:t xml:space="preserve">) </w:t>
-      </w:r>
-      <w:r>
-        <w:rPr>
-          <w:rStyle w:val="OperatorTok"/>
-        </w:rPr>
-        <w:t xml:space="preserve">+</w:t>
-      </w:r>
-      <w:r>
-        <w:br w:type="textWrapping"/>
-      </w:r>
-      <w:r>
-        <w:rPr>
-          <w:rStyle w:val="StringTok"/>
-        </w:rPr>
-        <w:t xml:space="preserve">  </w:t>
-      </w:r>
-      <w:r>
-        <w:rPr>
-          <w:rStyle w:val="KeywordTok"/>
-        </w:rPr>
-        <w:t xml:space="preserve">geom_vline</w:t>
-      </w:r>
-      <w:r>
-        <w:rPr>
-          <w:rStyle w:val="NormalTok"/>
-        </w:rPr>
-        <w:t xml:space="preserve">(</w:t>
-      </w:r>
-      <w:r>
-        <w:rPr>
-          <w:rStyle w:val="DataTypeTok"/>
-        </w:rPr>
-        <w:t xml:space="preserve">xintercept =</w:t>
-      </w:r>
-      <w:r>
-        <w:rPr>
-          <w:rStyle w:val="NormalTok"/>
-        </w:rPr>
-        <w:t xml:space="preserve"> </w:t>
-      </w:r>
-      <w:r>
-        <w:rPr>
-          <w:rStyle w:val="DecValTok"/>
-        </w:rPr>
-        <w:t xml:space="preserve">1986</w:t>
-      </w:r>
-      <w:r>
-        <w:rPr>
-          <w:rStyle w:val="NormalTok"/>
-        </w:rPr>
-        <w:t xml:space="preserve">) </w:t>
-      </w:r>
-      <w:r>
-        <w:rPr>
-          <w:rStyle w:val="OperatorTok"/>
-        </w:rPr>
-        <w:t xml:space="preserve">+</w:t>
-      </w:r>
-      <w:r>
-        <w:br w:type="textWrapping"/>
-      </w:r>
-      <w:r>
-        <w:rPr>
-          <w:rStyle w:val="StringTok"/>
-        </w:rPr>
-        <w:t xml:space="preserve">  </w:t>
-      </w:r>
-      <w:r>
-        <w:rPr>
-          <w:rStyle w:val="KeywordTok"/>
-        </w:rPr>
-        <w:t xml:space="preserve">geom_vline</w:t>
-      </w:r>
-      <w:r>
-        <w:rPr>
-          <w:rStyle w:val="NormalTok"/>
-        </w:rPr>
-        <w:t xml:space="preserve">(</w:t>
-      </w:r>
-      <w:r>
-        <w:rPr>
-          <w:rStyle w:val="DataTypeTok"/>
-        </w:rPr>
-        <w:t xml:space="preserve">xintercept =</w:t>
-      </w:r>
-      <w:r>
-        <w:rPr>
-          <w:rStyle w:val="NormalTok"/>
-        </w:rPr>
-        <w:t xml:space="preserve"> </w:t>
-      </w:r>
-      <w:r>
-        <w:rPr>
-          <w:rStyle w:val="DecValTok"/>
-        </w:rPr>
-        <w:t xml:space="preserve">2002</w:t>
-      </w:r>
-      <w:r>
-        <w:rPr>
-          <w:rStyle w:val="NormalTok"/>
-        </w:rPr>
         <w:t xml:space="preserve">)</w:t>
       </w:r>
     </w:p>
@@ -4274,109 +3877,18 @@
         <w:rPr>
           <w:rStyle w:val="NormalTok"/>
         </w:rPr>
-        <w:t xml:space="preserve">) </w:t>
-      </w:r>
-      <w:r>
-        <w:rPr>
-          <w:rStyle w:val="OperatorTok"/>
-        </w:rPr>
-        <w:t xml:space="preserve">+</w:t>
-      </w:r>
-      <w:r>
-        <w:br w:type="textWrapping"/>
-      </w:r>
-      <w:r>
-        <w:rPr>
-          <w:rStyle w:val="StringTok"/>
-        </w:rPr>
-        <w:t xml:space="preserve">  </w:t>
-      </w:r>
-      <w:r>
-        <w:rPr>
-          <w:rStyle w:val="KeywordTok"/>
-        </w:rPr>
-        <w:t xml:space="preserve">geom_vline</w:t>
-      </w:r>
-      <w:r>
-        <w:rPr>
-          <w:rStyle w:val="NormalTok"/>
-        </w:rPr>
-        <w:t xml:space="preserve">(</w:t>
-      </w:r>
-      <w:r>
-        <w:rPr>
-          <w:rStyle w:val="DataTypeTok"/>
-        </w:rPr>
-        <w:t xml:space="preserve">xintercept =</w:t>
-      </w:r>
-      <w:r>
-        <w:rPr>
-          <w:rStyle w:val="NormalTok"/>
-        </w:rPr>
-        <w:t xml:space="preserve"> </w:t>
-      </w:r>
-      <w:r>
-        <w:rPr>
-          <w:rStyle w:val="DecValTok"/>
-        </w:rPr>
-        <w:t xml:space="preserve">1986</w:t>
-      </w:r>
-      <w:r>
-        <w:rPr>
-          <w:rStyle w:val="NormalTok"/>
-        </w:rPr>
-        <w:t xml:space="preserve">) </w:t>
-      </w:r>
-      <w:r>
-        <w:rPr>
-          <w:rStyle w:val="OperatorTok"/>
-        </w:rPr>
-        <w:t xml:space="preserve">+</w:t>
-      </w:r>
-      <w:r>
-        <w:br w:type="textWrapping"/>
-      </w:r>
-      <w:r>
-        <w:rPr>
-          <w:rStyle w:val="StringTok"/>
-        </w:rPr>
-        <w:t xml:space="preserve">  </w:t>
-      </w:r>
-      <w:r>
-        <w:rPr>
-          <w:rStyle w:val="KeywordTok"/>
-        </w:rPr>
-        <w:t xml:space="preserve">geom_vline</w:t>
-      </w:r>
-      <w:r>
-        <w:rPr>
-          <w:rStyle w:val="NormalTok"/>
-        </w:rPr>
-        <w:t xml:space="preserve">(</w:t>
-      </w:r>
-      <w:r>
-        <w:rPr>
-          <w:rStyle w:val="DataTypeTok"/>
-        </w:rPr>
-        <w:t xml:space="preserve">xintercept =</w:t>
-      </w:r>
-      <w:r>
-        <w:rPr>
-          <w:rStyle w:val="NormalTok"/>
-        </w:rPr>
-        <w:t xml:space="preserve"> </w:t>
-      </w:r>
-      <w:r>
-        <w:rPr>
-          <w:rStyle w:val="DecValTok"/>
-        </w:rPr>
-        <w:t xml:space="preserve">2002</w:t>
-      </w:r>
-      <w:r>
-        <w:rPr>
-          <w:rStyle w:val="NormalTok"/>
-        </w:rPr>
         <w:t xml:space="preserve">)</w:t>
+      </w:r>
+    </w:p>
+    <w:p>
+      <w:pPr>
+        <w:pStyle w:val="SourceCode"/>
+      </w:pPr>
+      <w:r>
+        <w:rPr>
+          <w:rStyle w:val="VerbatimChar"/>
+        </w:rPr>
+        <w:t xml:space="preserve">## Warning: Removed 4 rows containing missing values (geom_path).</w:t>
       </w:r>
     </w:p>
     <w:p>
@@ -5522,7 +5034,7 @@
     </w:lvl>
   </w:abstractNum>
   <w:abstractNum w:abstractNumId="990">
-    <w:nsid w:val="59f59d0d"/>
+    <w:nsid w:val="42adc839"/>
     <w:multiLevelType w:val="multilevel"/>
     <w:lvl w:ilvl="0">
       <w:numFmt w:val="bullet"/>

</xml_diff>